<commit_message>
Update 9/14/2023 10:53PM EST
Update as of 10:53PM EST on 9/14/2023.
</commit_message>
<xml_diff>
--- a/&SPECIFIC/&EYE WAR CRIME PREVENTION/20230914 - MCE123 Technology Development - Eye War Crime Prevention Security Systems - v1.0.1.38.docx
+++ b/&SPECIFIC/&EYE WAR CRIME PREVENTION/20230914 - MCE123 Technology Development - Eye War Crime Prevention Security Systems - v1.0.1.38.docx
@@ -2061,28 +2061,121 @@
           <w:bCs/>
           <w:color w:val="FF0000"/>
         </w:rPr>
-        <w:t>GGRESSIVE</w:t>
-      </w:r>
-      <w:r>
-        <w:rPr>
-          <w:b/>
-          <w:bCs/>
-        </w:rPr>
-        <w:t>,</w:t>
-      </w:r>
-      <w:r>
-        <w:rPr>
-          <w:b/>
-          <w:bCs/>
-          <w:color w:val="FF0000"/>
-        </w:rPr>
-        <w:t xml:space="preserve"> </w:t>
+        <w:t>CID</w:t>
+      </w:r>
+      <w:r>
+        <w:rPr>
+          <w:b/>
+          <w:bCs/>
+        </w:rPr>
+        <w:t>(</w:t>
+      </w:r>
+      <w:r>
+        <w:rPr>
+          <w:b/>
+          <w:bCs/>
+          <w:color w:val="808080" w:themeColor="background1" w:themeShade="80"/>
+        </w:rPr>
+        <w:t>I</w:t>
+      </w:r>
+      <w:r>
+        <w:rPr>
+          <w:b/>
+          <w:bCs/>
+          <w:color w:val="808080" w:themeColor="background1" w:themeShade="80"/>
+        </w:rPr>
+        <w:t>C</w:t>
+      </w:r>
+      <w:r>
+        <w:rPr>
+          <w:b/>
+          <w:bCs/>
+        </w:rPr>
+        <w:t>),</w:t>
+      </w:r>
+      <w:r>
+        <w:rPr>
+          <w:b/>
+          <w:bCs/>
+          <w:color w:val="FF0000"/>
+        </w:rPr>
+        <w:t xml:space="preserve"> </w:t>
+      </w:r>
+      <w:r>
+        <w:rPr>
+          <w:b/>
+          <w:bCs/>
+          <w:color w:val="FF0000"/>
+        </w:rPr>
+        <w:t>A</w:t>
+      </w:r>
+      <w:r>
+        <w:rPr>
+          <w:b/>
+          <w:bCs/>
+          <w:color w:val="FF0000"/>
+        </w:rPr>
+        <w:t>GGRESS</w:t>
+      </w:r>
+      <w:r>
+        <w:rPr>
+          <w:b/>
+          <w:bCs/>
+        </w:rPr>
+        <w:t>(</w:t>
+      </w:r>
+      <w:r>
+        <w:rPr>
+          <w:b/>
+          <w:bCs/>
+          <w:color w:val="808080" w:themeColor="background1" w:themeShade="80"/>
+        </w:rPr>
+        <w:t>ION</w:t>
+      </w:r>
+      <w:r>
+        <w:rPr>
+          <w:b/>
+          <w:bCs/>
+        </w:rPr>
+        <w:t xml:space="preserve">, </w:t>
       </w:r>
       <w:proofErr w:type="spellStart"/>
       <w:r>
         <w:rPr>
           <w:b/>
           <w:bCs/>
+          <w:color w:val="808080" w:themeColor="background1" w:themeShade="80"/>
+        </w:rPr>
+        <w:t>IVE</w:t>
+      </w:r>
+      <w:proofErr w:type="spellEnd"/>
+      <w:r>
+        <w:rPr>
+          <w:b/>
+          <w:bCs/>
+        </w:rPr>
+        <w:t>)</w:t>
+      </w:r>
+      <w:r>
+        <w:rPr>
+          <w:b/>
+          <w:bCs/>
+        </w:rPr>
+        <w:t>,</w:t>
+      </w:r>
+      <w:r>
+        <w:rPr>
+          <w:b/>
+          <w:bCs/>
+          <w:color w:val="FF0000"/>
+        </w:rPr>
+        <w:t xml:space="preserve"> </w:t>
+      </w:r>
+      <w:proofErr w:type="spellStart"/>
+      <w:r>
+        <w:rPr>
+          <w:b/>
+          <w:bCs/>
           <w:color w:val="FF0000"/>
         </w:rPr>
         <w:t>A</w:t>
@@ -5591,15 +5684,7 @@
           <w:bCs/>
           <w:color w:val="FF0000"/>
         </w:rPr>
-        <w:t>P</w:t>
-      </w:r>
-      <w:r>
-        <w:rPr>
-          <w:b/>
-          <w:bCs/>
-          <w:color w:val="FF0000"/>
-        </w:rPr>
-        <w:t>IN</w:t>
+        <w:t>PIN</w:t>
       </w:r>
       <w:r>
         <w:rPr>
@@ -5645,15 +5730,7 @@
           <w:bCs/>
           <w:color w:val="FF0000"/>
         </w:rPr>
-        <w:t>P</w:t>
-      </w:r>
-      <w:r>
-        <w:rPr>
-          <w:b/>
-          <w:bCs/>
-          <w:color w:val="FF0000"/>
-        </w:rPr>
-        <w:t>RICK</w:t>
+        <w:t>PRICK</w:t>
       </w:r>
       <w:r>
         <w:rPr>
@@ -7929,6 +8006,44 @@
           <w:bCs/>
           <w:color w:val="FF0000"/>
         </w:rPr>
+        <w:t>ACID</w:t>
+      </w:r>
+      <w:r>
+        <w:rPr>
+          <w:b/>
+          <w:bCs/>
+        </w:rPr>
+        <w:t>(</w:t>
+      </w:r>
+      <w:r>
+        <w:rPr>
+          <w:b/>
+          <w:bCs/>
+          <w:color w:val="808080" w:themeColor="background1" w:themeShade="80"/>
+        </w:rPr>
+        <w:t>IC</w:t>
+      </w:r>
+      <w:r>
+        <w:rPr>
+          <w:b/>
+          <w:bCs/>
+        </w:rPr>
+        <w:t>),</w:t>
+      </w:r>
+      <w:r>
+        <w:rPr>
+          <w:b/>
+          <w:bCs/>
+          <w:color w:val="FF0000"/>
+        </w:rPr>
+        <w:t xml:space="preserve"> </w:t>
+      </w:r>
+      <w:r>
+        <w:rPr>
+          <w:b/>
+          <w:bCs/>
+          <w:color w:val="FF0000"/>
+        </w:rPr>
         <w:t>ADJUST</w:t>
       </w:r>
       <w:r>
@@ -12223,6 +12338,37 @@
           <w:bCs/>
         </w:rPr>
         <w:t>)</w:t>
+      </w:r>
+      <w:r>
+        <w:rPr>
+          <w:b/>
+          <w:bCs/>
+        </w:rPr>
+        <w:t>,</w:t>
+      </w:r>
+      <w:r>
+        <w:rPr>
+          <w:b/>
+          <w:bCs/>
+          <w:color w:val="FF0000"/>
+        </w:rPr>
+        <w:t xml:space="preserve"> </w:t>
+      </w:r>
+      <w:r>
+        <w:rPr>
+          <w:b/>
+          <w:bCs/>
+          <w:color w:val="FF0000"/>
+        </w:rPr>
+        <w:t>R</w:t>
+      </w:r>
+      <w:r>
+        <w:rPr>
+          <w:b/>
+          <w:bCs/>
+          <w:color w:val="FF0000"/>
+        </w:rPr>
+        <w:t>AGE</w:t>
       </w:r>
       <w:r>
         <w:rPr>

</xml_diff>